<commit_message>
Update Dizionario dei vincoli.docx
</commit_message>
<xml_diff>
--- a/Dizionari/Dizionario dei vincoli.docx
+++ b/Dizionari/Dizionario dei vincoli.docx
@@ -122,31 +122,19 @@
               <w:rPr>
                 <w:rFonts w:ascii="Avenir Next LT Pro Light" w:hAnsi="Avenir Next LT Pro Light"/>
               </w:rPr>
-              <w:t>Forma legittima per l</w:t>
-            </w:r>
-            <w:r>
-              <w:rPr>
-                <w:rFonts w:ascii="Avenir Next LT Pro Light" w:hAnsi="Avenir Next LT Pro Light"/>
-              </w:rPr>
-              <w:t>’</w:t>
-            </w:r>
-            <w:r>
-              <w:rPr>
-                <w:rFonts w:ascii="Avenir Next LT Pro Light" w:hAnsi="Avenir Next LT Pro Light"/>
-              </w:rPr>
-              <w:t>email</w:t>
-            </w:r>
-            <w:r>
-              <w:rPr>
-                <w:rFonts w:ascii="Avenir Next LT Pro Light" w:hAnsi="Avenir Next LT Pro Light"/>
-              </w:rPr>
-              <w:t xml:space="preserve"> </w:t>
-            </w:r>
-            <w:r>
-              <w:rPr>
-                <w:rFonts w:ascii="Avenir Next LT Pro Light" w:hAnsi="Avenir Next LT Pro Light"/>
-              </w:rPr>
-              <w:t>dell’impiegato</w:t>
+              <w:t xml:space="preserve">Forma legittima per </w:t>
+            </w:r>
+            <w:r>
+              <w:rPr>
+                <w:rFonts w:ascii="Avenir Next LT Pro Light" w:hAnsi="Avenir Next LT Pro Light"/>
+              </w:rPr>
+              <w:t>l’e-mail</w:t>
+            </w:r>
+            <w:r>
+              <w:rPr>
+                <w:rFonts w:ascii="Avenir Next LT Pro Light" w:hAnsi="Avenir Next LT Pro Light"/>
+              </w:rPr>
+              <w:t xml:space="preserve"> dell’impiegato</w:t>
             </w:r>
           </w:p>
         </w:tc>
@@ -248,31 +236,13 @@
               <w:rPr>
                 <w:rFonts w:ascii="Avenir Next LT Pro Light" w:hAnsi="Avenir Next LT Pro Light"/>
               </w:rPr>
-              <w:t xml:space="preserve">Forma legittima per il </w:t>
-            </w:r>
-            <w:r>
-              <w:rPr>
-                <w:rFonts w:ascii="Avenir Next LT Pro Light" w:hAnsi="Avenir Next LT Pro Light"/>
-              </w:rPr>
-              <w:t>cog</w:t>
-            </w:r>
-            <w:r>
-              <w:rPr>
-                <w:rFonts w:ascii="Avenir Next LT Pro Light" w:hAnsi="Avenir Next LT Pro Light"/>
-              </w:rPr>
-              <w:t>nome</w:t>
-            </w:r>
-            <w:r>
-              <w:rPr>
-                <w:rFonts w:ascii="Avenir Next LT Pro Light" w:hAnsi="Avenir Next LT Pro Light"/>
-              </w:rPr>
-              <w:t xml:space="preserve"> </w:t>
-            </w:r>
-            <w:r>
-              <w:rPr>
-                <w:rFonts w:ascii="Avenir Next LT Pro Light" w:hAnsi="Avenir Next LT Pro Light"/>
-              </w:rPr>
-              <w:t>dell’impiegato</w:t>
+              <w:t>Forma legittima per il cognome</w:t>
+            </w:r>
+            <w:r>
+              <w:rPr>
+                <w:rFonts w:ascii="Avenir Next LT Pro Light" w:hAnsi="Avenir Next LT Pro Light"/>
+              </w:rPr>
+              <w:t xml:space="preserve"> dell’impiegato</w:t>
             </w:r>
           </w:p>
         </w:tc>
@@ -292,19 +262,7 @@
               <w:rPr>
                 <w:rFonts w:ascii="Avenir Next LT Pro Light" w:hAnsi="Avenir Next LT Pro Light"/>
               </w:rPr>
-              <w:t xml:space="preserve">I </w:t>
-            </w:r>
-            <w:r>
-              <w:rPr>
-                <w:rFonts w:ascii="Avenir Next LT Pro Light" w:hAnsi="Avenir Next LT Pro Light"/>
-              </w:rPr>
-              <w:t>cog</w:t>
-            </w:r>
-            <w:r>
-              <w:rPr>
-                <w:rFonts w:ascii="Avenir Next LT Pro Light" w:hAnsi="Avenir Next LT Pro Light"/>
-              </w:rPr>
-              <w:t>nomi degli impiegati devono contenere solo caratteri alfabetici</w:t>
+              <w:t>I cognomi degli impiegati devono contenere solo caratteri alfabetici</w:t>
             </w:r>
             <w:r>
               <w:rPr>
@@ -338,13 +296,7 @@
               <w:rPr>
                 <w:rFonts w:ascii="Avenir Next LT Pro Light" w:hAnsi="Avenir Next LT Pro Light"/>
               </w:rPr>
-              <w:t xml:space="preserve"> </w:t>
-            </w:r>
-            <w:r>
-              <w:rPr>
-                <w:rFonts w:ascii="Avenir Next LT Pro Light" w:hAnsi="Avenir Next LT Pro Light"/>
-              </w:rPr>
-              <w:t>dell’impiegato</w:t>
+              <w:t xml:space="preserve"> dell’impiegato</w:t>
             </w:r>
           </w:p>
         </w:tc>
@@ -596,19 +548,7 @@
               <w:rPr>
                 <w:rFonts w:ascii="Avenir Next LT Pro Light" w:hAnsi="Avenir Next LT Pro Light"/>
               </w:rPr>
-              <w:t xml:space="preserve">Età </w:t>
-            </w:r>
-            <w:r>
-              <w:rPr>
-                <w:rFonts w:ascii="Avenir Next LT Pro Light" w:hAnsi="Avenir Next LT Pro Light"/>
-              </w:rPr>
-              <w:t>dell’impiegato</w:t>
-            </w:r>
-            <w:r>
-              <w:rPr>
-                <w:rFonts w:ascii="Avenir Next LT Pro Light" w:hAnsi="Avenir Next LT Pro Light"/>
-              </w:rPr>
-              <w:t xml:space="preserve"> valida</w:t>
+              <w:t>Età dell’impiegato valida</w:t>
             </w:r>
           </w:p>
         </w:tc>
@@ -650,31 +590,7 @@
               <w:rPr>
                 <w:rFonts w:ascii="Avenir Next LT Pro Light" w:hAnsi="Avenir Next LT Pro Light"/>
               </w:rPr>
-              <w:t xml:space="preserve">Posizione ricoperta </w:t>
-            </w:r>
-            <w:r>
-              <w:rPr>
-                <w:rFonts w:ascii="Avenir Next LT Pro Light" w:hAnsi="Avenir Next LT Pro Light"/>
-              </w:rPr>
-              <w:t>d</w:t>
-            </w:r>
-            <w:r>
-              <w:rPr>
-                <w:rFonts w:ascii="Avenir Next LT Pro Light" w:hAnsi="Avenir Next LT Pro Light"/>
-              </w:rPr>
-              <w:t>a</w:t>
-            </w:r>
-            <w:r>
-              <w:rPr>
-                <w:rFonts w:ascii="Avenir Next LT Pro Light" w:hAnsi="Avenir Next LT Pro Light"/>
-              </w:rPr>
-              <w:t>ll’impiegato</w:t>
-            </w:r>
-            <w:r>
-              <w:rPr>
-                <w:rFonts w:ascii="Avenir Next LT Pro Light" w:hAnsi="Avenir Next LT Pro Light"/>
-              </w:rPr>
-              <w:t xml:space="preserve"> nell’azienda valida</w:t>
+              <w:t>Posizione ricoperta dall’impiegato nell’azienda valida</w:t>
             </w:r>
           </w:p>
         </w:tc>
@@ -1096,25 +1012,7 @@
               <w:rPr>
                 <w:rFonts w:ascii="Avenir Next LT Pro Light" w:hAnsi="Avenir Next LT Pro Light"/>
               </w:rPr>
-              <w:t xml:space="preserve">La data di </w:t>
-            </w:r>
-            <w:r>
-              <w:rPr>
-                <w:rFonts w:ascii="Avenir Next LT Pro Light" w:hAnsi="Avenir Next LT Pro Light"/>
-              </w:rPr>
-              <w:t>scadenza</w:t>
-            </w:r>
-            <w:r>
-              <w:rPr>
-                <w:rFonts w:ascii="Avenir Next LT Pro Light" w:hAnsi="Avenir Next LT Pro Light"/>
-              </w:rPr>
-              <w:t xml:space="preserve"> del progetto deve essere una data posteriore alla data di inizio impostata</w:t>
-            </w:r>
-            <w:r>
-              <w:rPr>
-                <w:rFonts w:ascii="Avenir Next LT Pro Light" w:hAnsi="Avenir Next LT Pro Light"/>
-              </w:rPr>
-              <w:t>.</w:t>
+              <w:t>La data di scadenza del progetto deve essere una data posteriore alla data di inizio impostata.</w:t>
             </w:r>
           </w:p>
         </w:tc>
@@ -1375,13 +1273,7 @@
               <w:rPr>
                 <w:rFonts w:ascii="Avenir Next LT Pro Light" w:hAnsi="Avenir Next LT Pro Light"/>
               </w:rPr>
-              <w:t xml:space="preserve">I titoli delle riunioni devono </w:t>
-            </w:r>
-            <w:r>
-              <w:rPr>
-                <w:rFonts w:ascii="Avenir Next LT Pro Light" w:hAnsi="Avenir Next LT Pro Light"/>
-              </w:rPr>
-              <w:t>contenere solo caratteri alfanumerici.</w:t>
+              <w:t>I titoli delle riunioni devono contenere solo caratteri alfanumerici.</w:t>
             </w:r>
           </w:p>
         </w:tc>

</xml_diff>